<commit_message>
Updated StudentID of Huynh Trong Hieu
</commit_message>
<xml_diff>
--- a/Assignments/Assignment2/Assignment2a/Document/Group Assessment Contribution Form.docx
+++ b/Assignments/Assignment2/Assignment2a/Document/Group Assessment Contribution Form.docx
@@ -461,8 +461,10 @@
           <w:rtl w:val="0"/>
           <w:lang w:val="en-US"/>
         </w:rPr>
-        <w:t xml:space="preserve"> 1055518333</w:t>
-      </w:r>
+        <w:t xml:space="preserve"> 105551833</w:t>
+      </w:r>
+      <w:bookmarkStart w:id="0" w:name="_GoBack"/>
+      <w:bookmarkEnd w:id="0"/>
     </w:p>
     <w:p>
       <w:pPr>
@@ -3429,7 +3431,6 @@
           <w:sz w:val="24"/>
           <w:szCs w:val="24"/>
           <w:u w:val="none"/>
-          <w:bdr w:val="none" w:color="auto" w:sz="0" w:space="0"/>
           <w:vertAlign w:val="baseline"/>
         </w:rPr>
         <w:drawing>
@@ -3558,8 +3559,6 @@
           <w:lang w:val="en-US"/>
         </w:rPr>
       </w:pPr>
-      <w:bookmarkStart w:id="0" w:name="_GoBack"/>
-      <w:bookmarkEnd w:id="0"/>
       <w:r>
         <w:rPr>
           <w:color w:val="374151"/>

</xml_diff>